<commit_message>
axios and moxios test added
</commit_message>
<xml_diff>
--- a/jest-enzyme/Advance_React.docx
+++ b/jest-enzyme/Advance_React.docx
@@ -147,10 +147,10 @@
             <v:path o:extrusionok="f" gradientshapeok="t" o:connecttype="rect"/>
             <o:lock v:ext="edit" aspectratio="t"/>
           </v:shapetype>
-          <v:shape id="_x0000_i1025" type="#_x0000_t75" style="width:468pt;height:157.5pt" o:ole="">
+          <v:shape id="_x0000_i1025" type="#_x0000_t75" style="width:468pt;height:157.4pt" o:ole="">
             <v:imagedata r:id="rId8" o:title=""/>
           </v:shape>
-          <o:OLEObject Type="Embed" ProgID="Word.OpenDocumentText.12" ShapeID="_x0000_i1025" DrawAspect="Content" ObjectID="_1713519890" r:id="rId9"/>
+          <o:OLEObject Type="Embed" ProgID="Word.OpenDocumentText.12" ShapeID="_x0000_i1025" DrawAspect="Content" ObjectID="_1713528583" r:id="rId9"/>
         </w:object>
       </w:r>
     </w:p>
@@ -1329,6 +1329,7 @@
           <w:szCs w:val="28"/>
           <w:lang w:bidi="fa-IR"/>
         </w:rPr>
+        <w:lastRenderedPageBreak/>
         <w:t>Import {Shallow} from “enzyme”</w:t>
       </w:r>
     </w:p>
@@ -2074,6 +2075,7 @@
           <w:szCs w:val="28"/>
           <w:lang w:bidi="fa-IR"/>
         </w:rPr>
+        <w:lastRenderedPageBreak/>
         <w:t>It(“show textarea and button”,()=&gt; {</w:t>
       </w:r>
     </w:p>
@@ -3412,6 +3414,7 @@
           <w:rtl/>
           <w:lang w:bidi="fa-IR"/>
         </w:rPr>
+        <w:lastRenderedPageBreak/>
         <w:t xml:space="preserve">یک اتریبیوتی که برای تست نوشتن برای المان ها نیاز می شود اتریبیوت </w:t>
       </w:r>
       <w:r>
@@ -4020,6 +4023,7 @@
           <w:szCs w:val="28"/>
           <w:lang w:bidi="fa-IR"/>
         </w:rPr>
+        <w:lastRenderedPageBreak/>
         <w:t>Import PropTypes from “prop-types”</w:t>
       </w:r>
     </w:p>
@@ -4575,6 +4579,7 @@
           <w:rtl/>
           <w:lang w:bidi="fa-IR"/>
         </w:rPr>
+        <w:lastRenderedPageBreak/>
         <w:t>فانکشن ها:</w:t>
       </w:r>
     </w:p>
@@ -5029,6 +5034,7 @@
           <w:szCs w:val="28"/>
           <w:lang w:bidi="fa-IR"/>
         </w:rPr>
+        <w:lastRenderedPageBreak/>
         <w:t>Import React , {Component} from “react”</w:t>
       </w:r>
     </w:p>
@@ -5901,6 +5907,7 @@
           <w:rtl/>
           <w:lang w:bidi="fa-IR"/>
         </w:rPr>
+        <w:lastRenderedPageBreak/>
         <w:t xml:space="preserve">زمانی که کامپوننت ما دارای </w:t>
       </w:r>
       <w:r>
@@ -6677,6 +6684,7 @@
           <w:szCs w:val="28"/>
           <w:lang w:bidi="fa-IR"/>
         </w:rPr>
+        <w:lastRenderedPageBreak/>
         <w:t>Redux thunk</w:t>
       </w:r>
       <w:r>
@@ -7346,6 +7354,7 @@
           <w:rtl/>
           <w:lang w:bidi="fa-IR"/>
         </w:rPr>
+        <w:lastRenderedPageBreak/>
         <w:t xml:space="preserve">برای تست کردن صحت عملکرد </w:t>
       </w:r>
       <w:r>
@@ -7597,7 +7606,7 @@
       <w:pPr>
         <w:bidi/>
         <w:rPr>
-          <w:rFonts w:cs="B Koodak" w:hint="cs"/>
+          <w:rFonts w:cs="B Koodak"/>
           <w:sz w:val="28"/>
           <w:szCs w:val="28"/>
           <w:rtl/>
@@ -7886,7 +7895,7 @@
       <w:pPr>
         <w:bidi/>
         <w:rPr>
-          <w:rFonts w:cs="B Koodak" w:hint="cs"/>
+          <w:rFonts w:cs="B Koodak"/>
           <w:sz w:val="28"/>
           <w:szCs w:val="28"/>
           <w:rtl/>
@@ -8054,15 +8063,461 @@
           <w:lang w:bidi="fa-IR"/>
         </w:rPr>
         <w:t xml:space="preserve"> را وارد کنیم.</w:t>
+      </w:r>
+    </w:p>
+    <w:p>
+      <w:pPr>
+        <w:bidi/>
+        <w:rPr>
+          <w:rFonts w:cs="B Koodak"/>
+          <w:sz w:val="28"/>
+          <w:szCs w:val="28"/>
+          <w:rtl/>
+          <w:lang w:bidi="fa-IR"/>
+        </w:rPr>
+      </w:pPr>
+      <w:r>
+        <w:rPr>
+          <w:rFonts w:cs="B Koodak" w:hint="cs"/>
+          <w:sz w:val="28"/>
+          <w:szCs w:val="28"/>
+          <w:rtl/>
+          <w:lang w:bidi="fa-IR"/>
+        </w:rPr>
+        <w:t xml:space="preserve">برای تست کردن اینکه از رابط فراخوانی کنیم باید از خود </w:t>
+      </w:r>
+      <w:r>
+        <w:rPr>
+          <w:rFonts w:cs="B Koodak"/>
+          <w:sz w:val="28"/>
+          <w:szCs w:val="28"/>
+          <w:lang w:bidi="fa-IR"/>
+        </w:rPr>
+        <w:t xml:space="preserve">axios </w:t>
+      </w:r>
+      <w:r>
+        <w:rPr>
+          <w:rFonts w:cs="B Koodak" w:hint="cs"/>
+          <w:sz w:val="28"/>
+          <w:szCs w:val="28"/>
+          <w:rtl/>
+          <w:lang w:bidi="fa-IR"/>
+        </w:rPr>
+        <w:t xml:space="preserve"> استفاده کنیم ولی باید علاوه بر </w:t>
+      </w:r>
+      <w:r>
+        <w:rPr>
+          <w:rFonts w:cs="B Koodak"/>
+          <w:sz w:val="28"/>
+          <w:szCs w:val="28"/>
+          <w:lang w:bidi="fa-IR"/>
+        </w:rPr>
+        <w:t xml:space="preserve">axios </w:t>
+      </w:r>
+      <w:r>
+        <w:rPr>
+          <w:rFonts w:cs="B Koodak" w:hint="cs"/>
+          <w:sz w:val="28"/>
+          <w:szCs w:val="28"/>
+          <w:rtl/>
+          <w:lang w:bidi="fa-IR"/>
+        </w:rPr>
+        <w:t xml:space="preserve"> باید کد </w:t>
+      </w:r>
+      <w:r>
+        <w:rPr>
+          <w:rFonts w:cs="B Koodak"/>
+          <w:sz w:val="28"/>
+          <w:szCs w:val="28"/>
+          <w:lang w:bidi="fa-IR"/>
+        </w:rPr>
+        <w:t xml:space="preserve">moxios </w:t>
+      </w:r>
+      <w:r>
+        <w:rPr>
+          <w:rFonts w:cs="B Koodak" w:hint="cs"/>
+          <w:sz w:val="28"/>
+          <w:szCs w:val="28"/>
+          <w:rtl/>
+          <w:lang w:bidi="fa-IR"/>
+        </w:rPr>
+        <w:t xml:space="preserve"> را هم بنویسیم به این صورت:</w:t>
+      </w:r>
+    </w:p>
+    <w:p>
+      <w:pPr>
+        <w:rPr>
+          <w:rFonts w:cs="B Koodak"/>
+          <w:sz w:val="28"/>
+          <w:szCs w:val="28"/>
+          <w:lang w:bidi="fa-IR"/>
+        </w:rPr>
+      </w:pPr>
+      <w:r>
+        <w:rPr>
+          <w:rFonts w:cs="B Koodak"/>
+          <w:sz w:val="28"/>
+          <w:szCs w:val="28"/>
+          <w:lang w:bidi="fa-IR"/>
+        </w:rPr>
+        <w:t>Moxios makes fake server and fake response</w:t>
+      </w:r>
+      <w:r>
+        <w:rPr>
+          <w:rFonts w:cs="B Koodak"/>
+          <w:sz w:val="28"/>
+          <w:szCs w:val="28"/>
+          <w:lang w:bidi="fa-IR"/>
+        </w:rPr>
+        <w:t xml:space="preserve"> with real request that requested by axios</w:t>
+      </w:r>
+      <w:r>
+        <w:rPr>
+          <w:rFonts w:cs="B Koodak"/>
+          <w:sz w:val="28"/>
+          <w:szCs w:val="28"/>
+          <w:lang w:bidi="fa-IR"/>
+        </w:rPr>
+        <w:t xml:space="preserve"> and our duty is make </w:t>
+      </w:r>
+      <w:r>
+        <w:rPr>
+          <w:rFonts w:cs="B Koodak"/>
+          <w:sz w:val="28"/>
+          <w:szCs w:val="28"/>
+          <w:lang w:bidi="fa-IR"/>
+        </w:rPr>
+        <w:t>axios's</w:t>
+      </w:r>
+      <w:r>
+        <w:rPr>
+          <w:rFonts w:cs="B Koodak"/>
+          <w:sz w:val="28"/>
+          <w:szCs w:val="28"/>
+          <w:lang w:bidi="fa-IR"/>
+        </w:rPr>
+        <w:t xml:space="preserve"> </w:t>
+      </w:r>
+      <w:r>
+        <w:rPr>
+          <w:rFonts w:cs="B Koodak"/>
+          <w:sz w:val="28"/>
+          <w:szCs w:val="28"/>
+          <w:lang w:bidi="fa-IR"/>
+        </w:rPr>
+        <w:t xml:space="preserve"> response</w:t>
+      </w:r>
+      <w:r>
+        <w:rPr>
+          <w:rFonts w:cs="B Koodak"/>
+          <w:sz w:val="28"/>
+          <w:szCs w:val="28"/>
+          <w:lang w:bidi="fa-IR"/>
+        </w:rPr>
+        <w:t>.</w:t>
+      </w:r>
+    </w:p>
+    <w:p>
+      <w:pPr>
+        <w:rPr>
+          <w:rFonts w:cs="B Koodak"/>
+          <w:sz w:val="28"/>
+          <w:szCs w:val="28"/>
+          <w:lang w:bidi="fa-IR"/>
+        </w:rPr>
+      </w:pPr>
+      <w:r>
+        <w:rPr>
+          <w:rFonts w:cs="B Koodak"/>
+          <w:sz w:val="28"/>
+          <w:szCs w:val="28"/>
+          <w:lang w:bidi="fa-IR"/>
+        </w:rPr>
+        <w:lastRenderedPageBreak/>
+        <w:t>moxios.wait(()=&gt;</w:t>
+      </w:r>
+    </w:p>
+    <w:p>
+      <w:pPr>
+        <w:rPr>
+          <w:rFonts w:cs="B Koodak"/>
+          <w:sz w:val="28"/>
+          <w:szCs w:val="28"/>
+          <w:lang w:bidi="fa-IR"/>
+        </w:rPr>
+      </w:pPr>
+      <w:r>
+        <w:rPr>
+          <w:rFonts w:cs="B Koodak"/>
+          <w:sz w:val="28"/>
+          <w:szCs w:val="28"/>
+          <w:lang w:bidi="fa-IR"/>
+        </w:rPr>
+        <w:t>{</w:t>
+      </w:r>
+    </w:p>
+    <w:p>
+      <w:pPr>
+        <w:rPr>
+          <w:rFonts w:cs="B Koodak"/>
+          <w:sz w:val="28"/>
+          <w:szCs w:val="28"/>
+          <w:lang w:bidi="fa-IR"/>
+        </w:rPr>
+      </w:pPr>
+      <w:r>
+        <w:rPr>
+          <w:rFonts w:cs="B Koodak"/>
+          <w:sz w:val="28"/>
+          <w:szCs w:val="28"/>
+          <w:lang w:bidi="fa-IR"/>
+        </w:rPr>
+        <w:tab/>
+        <w:t xml:space="preserve">Const </w:t>
+      </w:r>
+      <w:r>
+        <w:rPr>
+          <w:rFonts w:cs="B Koodak"/>
+          <w:sz w:val="28"/>
+          <w:szCs w:val="28"/>
+          <w:lang w:bidi="fa-IR"/>
+        </w:rPr>
+        <w:t>request</w:t>
+      </w:r>
+      <w:r>
+        <w:rPr>
+          <w:rFonts w:cs="B Koodak"/>
+          <w:sz w:val="28"/>
+          <w:szCs w:val="28"/>
+          <w:lang w:bidi="fa-IR"/>
+        </w:rPr>
+        <w:t xml:space="preserve"> = moxios.requests.mostRecent();</w:t>
+      </w:r>
+    </w:p>
+    <w:p>
+      <w:pPr>
+        <w:bidi/>
+        <w:rPr>
+          <w:rFonts w:cs="B Koodak"/>
+          <w:sz w:val="28"/>
+          <w:szCs w:val="28"/>
+          <w:rtl/>
+          <w:lang w:bidi="fa-IR"/>
+        </w:rPr>
+      </w:pPr>
+      <w:r>
+        <w:rPr>
+          <w:rFonts w:cs="B Koodak" w:hint="cs"/>
+          <w:sz w:val="28"/>
+          <w:szCs w:val="28"/>
+          <w:rtl/>
+          <w:lang w:bidi="fa-IR"/>
+        </w:rPr>
+        <w:t xml:space="preserve">به این معنا که </w:t>
+      </w:r>
+      <w:r>
+        <w:rPr>
+          <w:rFonts w:cs="B Koodak"/>
+          <w:sz w:val="28"/>
+          <w:szCs w:val="28"/>
+          <w:lang w:bidi="fa-IR"/>
+        </w:rPr>
+        <w:t xml:space="preserve">moxios </w:t>
+      </w:r>
+      <w:r>
+        <w:rPr>
+          <w:rFonts w:cs="B Koodak" w:hint="cs"/>
+          <w:sz w:val="28"/>
+          <w:szCs w:val="28"/>
+          <w:rtl/>
+          <w:lang w:bidi="fa-IR"/>
+        </w:rPr>
+        <w:t xml:space="preserve"> صبر کن و اخرین ریکویستی که اومد را با این پاسخ جواب بده.</w:t>
+      </w:r>
+    </w:p>
+    <w:p>
+      <w:pPr>
+        <w:rPr>
+          <w:rFonts w:cs="B Koodak"/>
+          <w:sz w:val="28"/>
+          <w:szCs w:val="28"/>
+          <w:lang w:bidi="fa-IR"/>
+        </w:rPr>
+      </w:pPr>
+      <w:r>
+        <w:rPr>
+          <w:rFonts w:cs="B Koodak"/>
+          <w:sz w:val="28"/>
+          <w:szCs w:val="28"/>
+          <w:lang w:bidi="fa-IR"/>
+        </w:rPr>
+        <w:tab/>
+      </w:r>
+      <w:r>
+        <w:rPr>
+          <w:rFonts w:cs="B Koodak"/>
+          <w:sz w:val="28"/>
+          <w:szCs w:val="28"/>
+          <w:lang w:bidi="fa-IR"/>
+        </w:rPr>
+        <w:t>re</w:t>
       </w:r>
       <w:bookmarkStart w:id="1" w:name="_GoBack"/>
       <w:bookmarkEnd w:id="1"/>
+      <w:r>
+        <w:rPr>
+          <w:rFonts w:cs="B Koodak"/>
+          <w:sz w:val="28"/>
+          <w:szCs w:val="28"/>
+          <w:lang w:bidi="fa-IR"/>
+        </w:rPr>
+        <w:t>quest.respondWith({</w:t>
+      </w:r>
+    </w:p>
+    <w:p>
+      <w:pPr>
+        <w:ind w:firstLine="720"/>
+        <w:rPr>
+          <w:rFonts w:cs="B Koodak"/>
+          <w:sz w:val="28"/>
+          <w:szCs w:val="28"/>
+          <w:lang w:bidi="fa-IR"/>
+        </w:rPr>
+      </w:pPr>
+      <w:r>
+        <w:rPr>
+          <w:rFonts w:cs="B Koodak"/>
+          <w:sz w:val="28"/>
+          <w:szCs w:val="28"/>
+          <w:lang w:bidi="fa-IR"/>
+        </w:rPr>
+        <w:tab/>
+        <w:t>Status : 200,</w:t>
+      </w:r>
+    </w:p>
+    <w:p>
+      <w:pPr>
+        <w:ind w:firstLine="720"/>
+        <w:rPr>
+          <w:rFonts w:cs="B Koodak"/>
+          <w:sz w:val="28"/>
+          <w:szCs w:val="28"/>
+          <w:lang w:bidi="fa-IR"/>
+        </w:rPr>
+      </w:pPr>
+      <w:r>
+        <w:rPr>
+          <w:rFonts w:cs="B Koodak"/>
+          <w:sz w:val="28"/>
+          <w:szCs w:val="28"/>
+          <w:lang w:bidi="fa-IR"/>
+        </w:rPr>
+        <w:tab/>
+        <w:t>Response : myAnswer</w:t>
+      </w:r>
+    </w:p>
+    <w:p>
+      <w:pPr>
+        <w:ind w:left="720"/>
+        <w:rPr>
+          <w:rFonts w:cs="B Koodak" w:hint="cs"/>
+          <w:sz w:val="28"/>
+          <w:szCs w:val="28"/>
+          <w:lang w:bidi="fa-IR"/>
+        </w:rPr>
+      </w:pPr>
+      <w:r>
+        <w:rPr>
+          <w:rFonts w:cs="B Koodak"/>
+          <w:sz w:val="28"/>
+          <w:szCs w:val="28"/>
+          <w:lang w:bidi="fa-IR"/>
+        </w:rPr>
+        <w:t>})</w:t>
+      </w:r>
+      <w:r>
+        <w:rPr>
+          <w:rFonts w:cs="B Koodak"/>
+          <w:sz w:val="28"/>
+          <w:szCs w:val="28"/>
+          <w:lang w:bidi="fa-IR"/>
+        </w:rPr>
+        <w:t>;</w:t>
+      </w:r>
+    </w:p>
+    <w:p>
+      <w:pPr>
+        <w:rPr>
+          <w:rFonts w:cs="B Koodak"/>
+          <w:sz w:val="28"/>
+          <w:szCs w:val="28"/>
+          <w:lang w:bidi="fa-IR"/>
+        </w:rPr>
+      </w:pPr>
+      <w:r>
+        <w:rPr>
+          <w:rFonts w:cs="B Koodak"/>
+          <w:sz w:val="28"/>
+          <w:szCs w:val="28"/>
+          <w:lang w:bidi="fa-IR"/>
+        </w:rPr>
+        <w:t>})</w:t>
+      </w:r>
+      <w:r>
+        <w:rPr>
+          <w:rFonts w:cs="B Koodak"/>
+          <w:sz w:val="28"/>
+          <w:szCs w:val="28"/>
+          <w:lang w:bidi="fa-IR"/>
+        </w:rPr>
+        <w:t>;</w:t>
+      </w:r>
+    </w:p>
+    <w:p>
+      <w:pPr>
+        <w:rPr>
+          <w:rFonts w:cs="B Koodak"/>
+          <w:sz w:val="28"/>
+          <w:szCs w:val="28"/>
+          <w:lang w:bidi="fa-IR"/>
+        </w:rPr>
+      </w:pPr>
+    </w:p>
+    <w:p>
+      <w:pPr>
+        <w:rPr>
+          <w:rFonts w:cs="B Koodak"/>
+          <w:sz w:val="28"/>
+          <w:szCs w:val="28"/>
+          <w:lang w:bidi="fa-IR"/>
+        </w:rPr>
+      </w:pPr>
+    </w:p>
+    <w:p>
+      <w:pPr>
+        <w:rPr>
+          <w:rFonts w:cs="B Koodak"/>
+          <w:sz w:val="28"/>
+          <w:szCs w:val="28"/>
+          <w:lang w:bidi="fa-IR"/>
+        </w:rPr>
+      </w:pPr>
+    </w:p>
+    <w:p>
+      <w:pPr>
+        <w:rPr>
+          <w:rFonts w:cs="B Koodak"/>
+          <w:sz w:val="28"/>
+          <w:szCs w:val="28"/>
+          <w:lang w:bidi="fa-IR"/>
+        </w:rPr>
+      </w:pPr>
     </w:p>
     <w:p>
       <w:pPr>
         <w:bidi/>
         <w:rPr>
-          <w:rFonts w:cs="B Koodak"/>
+          <w:rFonts w:cs="B Koodak" w:hint="cs"/>
           <w:sz w:val="28"/>
           <w:szCs w:val="28"/>
           <w:lang w:bidi="fa-IR"/>
@@ -8691,7 +9146,6 @@
   <w:style w:type="character" w:default="1" w:styleId="DefaultParagraphFont">
     <w:name w:val="Default Paragraph Font"/>
     <w:uiPriority w:val="1"/>
-    <w:semiHidden/>
     <w:unhideWhenUsed/>
   </w:style>
   <w:style w:type="table" w:default="1" w:styleId="TableNormal">
@@ -9039,7 +9493,7 @@
 </file>
 
 <file path=customXml/itemProps1.xml><?xml version="1.0" encoding="utf-8"?>
-<ds:datastoreItem xmlns:ds="http://schemas.openxmlformats.org/officeDocument/2006/customXml" ds:itemID="{5A0ACB78-019F-4E77-BB75-DF46303BCB50}">
+<ds:datastoreItem xmlns:ds="http://schemas.openxmlformats.org/officeDocument/2006/customXml" ds:itemID="{C42CD1C9-4447-4645-8C8E-3A3E79D6B7ED}">
   <ds:schemaRefs>
     <ds:schemaRef ds:uri="http://schemas.openxmlformats.org/officeDocument/2006/bibliography"/>
   </ds:schemaRefs>

</xml_diff>

<commit_message>
redux test added for access to states and actions as props
</commit_message>
<xml_diff>
--- a/jest-enzyme/Advance_React.docx
+++ b/jest-enzyme/Advance_React.docx
@@ -150,7 +150,7 @@
           <v:shape id="_x0000_i1025" type="#_x0000_t75" style="width:468pt;height:157.4pt" o:ole="">
             <v:imagedata r:id="rId8" o:title=""/>
           </v:shape>
-          <o:OLEObject Type="Embed" ProgID="Word.OpenDocumentText.12" ShapeID="_x0000_i1025" DrawAspect="Content" ObjectID="_1713528583" r:id="rId9"/>
+          <o:OLEObject Type="Embed" ProgID="Word.OpenDocumentText.12" ShapeID="_x0000_i1025" DrawAspect="Content" ObjectID="_1713532309" r:id="rId9"/>
         </w:object>
       </w:r>
     </w:p>
@@ -8362,136 +8362,580 @@
         </w:rPr>
         <w:t>re</w:t>
       </w:r>
+      <w:r>
+        <w:rPr>
+          <w:rFonts w:cs="B Koodak"/>
+          <w:sz w:val="28"/>
+          <w:szCs w:val="28"/>
+          <w:lang w:bidi="fa-IR"/>
+        </w:rPr>
+        <w:t>quest.respondWith({</w:t>
+      </w:r>
+    </w:p>
+    <w:p>
+      <w:pPr>
+        <w:ind w:firstLine="720"/>
+        <w:rPr>
+          <w:rFonts w:cs="B Koodak"/>
+          <w:sz w:val="28"/>
+          <w:szCs w:val="28"/>
+          <w:lang w:bidi="fa-IR"/>
+        </w:rPr>
+      </w:pPr>
+      <w:r>
+        <w:rPr>
+          <w:rFonts w:cs="B Koodak"/>
+          <w:sz w:val="28"/>
+          <w:szCs w:val="28"/>
+          <w:lang w:bidi="fa-IR"/>
+        </w:rPr>
+        <w:tab/>
+        <w:t>Status : 200,</w:t>
+      </w:r>
+    </w:p>
+    <w:p>
+      <w:pPr>
+        <w:ind w:firstLine="720"/>
+        <w:rPr>
+          <w:rFonts w:cs="B Koodak"/>
+          <w:sz w:val="28"/>
+          <w:szCs w:val="28"/>
+          <w:lang w:bidi="fa-IR"/>
+        </w:rPr>
+      </w:pPr>
+      <w:r>
+        <w:rPr>
+          <w:rFonts w:cs="B Koodak"/>
+          <w:sz w:val="28"/>
+          <w:szCs w:val="28"/>
+          <w:lang w:bidi="fa-IR"/>
+        </w:rPr>
+        <w:tab/>
+        <w:t>Response : myAnswer</w:t>
+      </w:r>
+    </w:p>
+    <w:p>
+      <w:pPr>
+        <w:ind w:left="720"/>
+        <w:rPr>
+          <w:rFonts w:cs="B Koodak"/>
+          <w:sz w:val="28"/>
+          <w:szCs w:val="28"/>
+          <w:lang w:bidi="fa-IR"/>
+        </w:rPr>
+      </w:pPr>
+      <w:r>
+        <w:rPr>
+          <w:rFonts w:cs="B Koodak"/>
+          <w:sz w:val="28"/>
+          <w:szCs w:val="28"/>
+          <w:lang w:bidi="fa-IR"/>
+        </w:rPr>
+        <w:t>})</w:t>
+      </w:r>
+      <w:r>
+        <w:rPr>
+          <w:rFonts w:cs="B Koodak"/>
+          <w:sz w:val="28"/>
+          <w:szCs w:val="28"/>
+          <w:lang w:bidi="fa-IR"/>
+        </w:rPr>
+        <w:t>;</w:t>
+      </w:r>
+    </w:p>
+    <w:p>
+      <w:pPr>
+        <w:rPr>
+          <w:rFonts w:cs="B Koodak"/>
+          <w:sz w:val="28"/>
+          <w:szCs w:val="28"/>
+          <w:lang w:bidi="fa-IR"/>
+        </w:rPr>
+      </w:pPr>
+      <w:r>
+        <w:rPr>
+          <w:rFonts w:cs="B Koodak"/>
+          <w:sz w:val="28"/>
+          <w:szCs w:val="28"/>
+          <w:lang w:bidi="fa-IR"/>
+        </w:rPr>
+        <w:t>})</w:t>
+      </w:r>
+      <w:r>
+        <w:rPr>
+          <w:rFonts w:cs="B Koodak"/>
+          <w:sz w:val="28"/>
+          <w:szCs w:val="28"/>
+          <w:lang w:bidi="fa-IR"/>
+        </w:rPr>
+        <w:t>;</w:t>
+      </w:r>
+    </w:p>
+    <w:p>
+      <w:pPr>
+        <w:bidi/>
+        <w:rPr>
+          <w:rFonts w:cs="B Koodak" w:hint="cs"/>
+          <w:sz w:val="28"/>
+          <w:szCs w:val="28"/>
+          <w:rtl/>
+          <w:lang w:bidi="fa-IR"/>
+        </w:rPr>
+      </w:pPr>
+      <w:r>
+        <w:rPr>
+          <w:rFonts w:cs="B Koodak" w:hint="cs"/>
+          <w:sz w:val="28"/>
+          <w:szCs w:val="28"/>
+          <w:rtl/>
+          <w:lang w:bidi="fa-IR"/>
+        </w:rPr>
+        <w:t>حال در این قسمت می خواهیم به تست کردن خود ریداکس بپردازیم یعنی اینکه ایا کامپوننت ما به استیت های مورد نیازش دسترسی دارد یا نه و همچنین علاوه بر استیت های مورد نیاز به اکشن های مورد نیازش هم دسترسی دارد یا خیر</w:t>
+      </w:r>
+      <w:r>
+        <w:rPr>
+          <w:rFonts w:cs="B Koodak" w:hint="cs"/>
+          <w:sz w:val="28"/>
+          <w:szCs w:val="28"/>
+          <w:rtl/>
+          <w:lang w:bidi="fa-IR"/>
+        </w:rPr>
+        <w:t xml:space="preserve"> برای اینکار باید از </w:t>
+      </w:r>
+      <w:r>
+        <w:rPr>
+          <w:rFonts w:cs="B Koodak"/>
+          <w:sz w:val="28"/>
+          <w:szCs w:val="28"/>
+          <w:lang w:bidi="fa-IR"/>
+        </w:rPr>
+        <w:t>wrapper.instance().props</w:t>
+      </w:r>
+      <w:r>
+        <w:rPr>
+          <w:rFonts w:cs="B Koodak" w:hint="cs"/>
+          <w:sz w:val="28"/>
+          <w:szCs w:val="28"/>
+          <w:rtl/>
+          <w:lang w:bidi="fa-IR"/>
+        </w:rPr>
+        <w:t xml:space="preserve"> استفاده کنیم همانند کد زیر</w:t>
+      </w:r>
+    </w:p>
+    <w:p>
+      <w:pPr>
+        <w:rPr>
+          <w:rFonts w:cs="B Koodak"/>
+          <w:sz w:val="28"/>
+          <w:szCs w:val="28"/>
+          <w:lang w:bidi="fa-IR"/>
+        </w:rPr>
+      </w:pPr>
+      <w:r>
+        <w:rPr>
+          <w:rFonts w:cs="B Koodak"/>
+          <w:sz w:val="28"/>
+          <w:szCs w:val="28"/>
+          <w:lang w:bidi="fa-IR"/>
+        </w:rPr>
+        <w:t>Test("does my component have access to props",()=&gt;</w:t>
+      </w:r>
+    </w:p>
+    <w:p>
+      <w:pPr>
+        <w:rPr>
+          <w:rFonts w:cs="B Koodak"/>
+          <w:sz w:val="28"/>
+          <w:szCs w:val="28"/>
+          <w:lang w:bidi="fa-IR"/>
+        </w:rPr>
+      </w:pPr>
+      <w:r>
+        <w:rPr>
+          <w:rFonts w:cs="B Koodak"/>
+          <w:sz w:val="28"/>
+          <w:szCs w:val="28"/>
+          <w:lang w:bidi="fa-IR"/>
+        </w:rPr>
+        <w:t>{</w:t>
+      </w:r>
+    </w:p>
+    <w:p>
+      <w:pPr>
+        <w:rPr>
+          <w:rFonts w:cs="B Koodak"/>
+          <w:sz w:val="28"/>
+          <w:szCs w:val="28"/>
+          <w:lang w:bidi="fa-IR"/>
+        </w:rPr>
+      </w:pPr>
+      <w:r>
+        <w:rPr>
+          <w:rFonts w:cs="B Koodak"/>
+          <w:sz w:val="28"/>
+          <w:szCs w:val="28"/>
+          <w:lang w:bidi="fa-IR"/>
+        </w:rPr>
+        <w:tab/>
+        <w:t>Const success = true;</w:t>
+      </w:r>
+    </w:p>
+    <w:p>
+      <w:pPr>
+        <w:rPr>
+          <w:rFonts w:cs="B Koodak"/>
+          <w:sz w:val="28"/>
+          <w:szCs w:val="28"/>
+          <w:lang w:bidi="fa-IR"/>
+        </w:rPr>
+      </w:pPr>
+      <w:r>
+        <w:rPr>
+          <w:rFonts w:cs="B Koodak"/>
+          <w:sz w:val="28"/>
+          <w:szCs w:val="28"/>
+          <w:lang w:bidi="fa-IR"/>
+        </w:rPr>
+        <w:tab/>
+        <w:t>Const wrapper = setup({success});</w:t>
+      </w:r>
+    </w:p>
+    <w:p>
+      <w:pPr>
+        <w:rPr>
+          <w:rFonts w:cs="B Koodak"/>
+          <w:sz w:val="28"/>
+          <w:szCs w:val="28"/>
+          <w:lang w:bidi="fa-IR"/>
+        </w:rPr>
+      </w:pPr>
+      <w:r>
+        <w:rPr>
+          <w:rFonts w:cs="B Koodak"/>
+          <w:sz w:val="28"/>
+          <w:szCs w:val="28"/>
+          <w:lang w:bidi="fa-IR"/>
+        </w:rPr>
+        <w:tab/>
+        <w:t>Const successProps = wrapper.instance().props.success ;</w:t>
+      </w:r>
+    </w:p>
+    <w:p>
+      <w:pPr>
+        <w:rPr>
+          <w:rFonts w:cs="B Koodak"/>
+          <w:sz w:val="28"/>
+          <w:szCs w:val="28"/>
+          <w:lang w:bidi="fa-IR"/>
+        </w:rPr>
+      </w:pPr>
+      <w:r>
+        <w:rPr>
+          <w:rFonts w:cs="B Koodak"/>
+          <w:sz w:val="28"/>
+          <w:szCs w:val="28"/>
+          <w:lang w:bidi="fa-IR"/>
+        </w:rPr>
+        <w:tab/>
+        <w:t>Expect(successprops).toBe(success)</w:t>
+      </w:r>
+    </w:p>
+    <w:p>
+      <w:pPr>
+        <w:rPr>
+          <w:rFonts w:cs="B Koodak" w:hint="cs"/>
+          <w:sz w:val="28"/>
+          <w:szCs w:val="28"/>
+          <w:lang w:bidi="fa-IR"/>
+        </w:rPr>
+      </w:pPr>
+      <w:r>
+        <w:rPr>
+          <w:rFonts w:cs="B Koodak"/>
+          <w:sz w:val="28"/>
+          <w:szCs w:val="28"/>
+          <w:lang w:bidi="fa-IR"/>
+        </w:rPr>
+        <w:t>})</w:t>
+      </w:r>
+    </w:p>
+    <w:p>
+      <w:pPr>
+        <w:bidi/>
+        <w:rPr>
+          <w:rFonts w:cs="B Koodak" w:hint="cs"/>
+          <w:sz w:val="28"/>
+          <w:szCs w:val="28"/>
+          <w:rtl/>
+          <w:lang w:bidi="fa-IR"/>
+        </w:rPr>
+      </w:pPr>
+      <w:r>
+        <w:rPr>
+          <w:rFonts w:cs="B Koodak" w:hint="cs"/>
+          <w:sz w:val="28"/>
+          <w:szCs w:val="28"/>
+          <w:rtl/>
+          <w:lang w:bidi="fa-IR"/>
+        </w:rPr>
+        <w:t xml:space="preserve">قطعه کد بالا برای تست کردن اینکه ایا به استیت ها دسترسی دارد یا خیر حال می خواهیم تستی بزنیم که بررسی کنیم ایا در ورودی هایش </w:t>
+      </w:r>
+      <w:r>
+        <w:rPr>
+          <w:rFonts w:cs="B Koodak"/>
+          <w:sz w:val="28"/>
+          <w:szCs w:val="28"/>
+          <w:lang w:bidi="fa-IR"/>
+        </w:rPr>
+        <w:t xml:space="preserve">action creator </w:t>
+      </w:r>
+      <w:r>
+        <w:rPr>
+          <w:rFonts w:cs="B Koodak" w:hint="cs"/>
+          <w:sz w:val="28"/>
+          <w:szCs w:val="28"/>
+          <w:rtl/>
+          <w:lang w:bidi="fa-IR"/>
+        </w:rPr>
+        <w:t xml:space="preserve"> وجود دارد یا نه.</w:t>
+      </w:r>
+    </w:p>
+    <w:p>
+      <w:pPr>
+        <w:bidi/>
+        <w:rPr>
+          <w:rFonts w:cs="B Koodak"/>
+          <w:sz w:val="28"/>
+          <w:szCs w:val="28"/>
+          <w:rtl/>
+          <w:lang w:bidi="fa-IR"/>
+        </w:rPr>
+      </w:pPr>
+    </w:p>
+    <w:p>
+      <w:pPr>
+        <w:rPr>
+          <w:rFonts w:cs="B Koodak"/>
+          <w:sz w:val="28"/>
+          <w:szCs w:val="28"/>
+          <w:lang w:bidi="fa-IR"/>
+        </w:rPr>
+      </w:pPr>
+      <w:r>
+        <w:rPr>
+          <w:rFonts w:cs="B Koodak"/>
+          <w:sz w:val="28"/>
+          <w:szCs w:val="28"/>
+          <w:lang w:bidi="fa-IR"/>
+        </w:rPr>
+        <w:lastRenderedPageBreak/>
+        <w:t>Test("</w:t>
+      </w:r>
+      <w:r>
+        <w:rPr>
+          <w:rFonts w:cs="B Koodak"/>
+          <w:sz w:val="28"/>
+          <w:szCs w:val="28"/>
+          <w:lang w:bidi="fa-IR"/>
+        </w:rPr>
+        <w:t>has access to guessWord action creator as a function props</w:t>
+      </w:r>
+      <w:r>
+        <w:rPr>
+          <w:rFonts w:cs="B Koodak"/>
+          <w:sz w:val="28"/>
+          <w:szCs w:val="28"/>
+          <w:lang w:bidi="fa-IR"/>
+        </w:rPr>
+        <w:t>",()=&gt;</w:t>
+      </w:r>
+    </w:p>
+    <w:p>
+      <w:pPr>
+        <w:rPr>
+          <w:rFonts w:cs="B Koodak"/>
+          <w:sz w:val="28"/>
+          <w:szCs w:val="28"/>
+          <w:lang w:bidi="fa-IR"/>
+        </w:rPr>
+      </w:pPr>
+      <w:r>
+        <w:rPr>
+          <w:rFonts w:cs="B Koodak"/>
+          <w:sz w:val="28"/>
+          <w:szCs w:val="28"/>
+          <w:lang w:bidi="fa-IR"/>
+        </w:rPr>
+        <w:t>{</w:t>
+      </w:r>
+      <w:r>
+        <w:rPr>
+          <w:rFonts w:cs="B Koodak"/>
+          <w:sz w:val="28"/>
+          <w:szCs w:val="28"/>
+          <w:lang w:bidi="fa-IR"/>
+        </w:rPr>
+        <w:tab/>
+      </w:r>
+    </w:p>
+    <w:p>
+      <w:pPr>
+        <w:rPr>
+          <w:rFonts w:cs="B Koodak"/>
+          <w:sz w:val="28"/>
+          <w:szCs w:val="28"/>
+          <w:lang w:bidi="fa-IR"/>
+        </w:rPr>
+      </w:pPr>
+      <w:r>
+        <w:rPr>
+          <w:rFonts w:cs="B Koodak"/>
+          <w:sz w:val="28"/>
+          <w:szCs w:val="28"/>
+          <w:lang w:bidi="fa-IR"/>
+        </w:rPr>
+        <w:tab/>
+        <w:t>Const wrapper = setup();</w:t>
+      </w:r>
+    </w:p>
+    <w:p>
+      <w:pPr>
+        <w:rPr>
+          <w:rFonts w:cs="B Koodak"/>
+          <w:sz w:val="28"/>
+          <w:szCs w:val="28"/>
+          <w:lang w:bidi="fa-IR"/>
+        </w:rPr>
+      </w:pPr>
+      <w:r>
+        <w:rPr>
+          <w:rFonts w:cs="B Koodak"/>
+          <w:sz w:val="28"/>
+          <w:szCs w:val="28"/>
+          <w:lang w:bidi="fa-IR"/>
+        </w:rPr>
+        <w:tab/>
+        <w:t>Const actionPeops = wrapper.instance().props.guessWord;</w:t>
+      </w:r>
+    </w:p>
+    <w:p>
+      <w:pPr>
+        <w:rPr>
+          <w:rFonts w:cs="B Koodak"/>
+          <w:sz w:val="28"/>
+          <w:szCs w:val="28"/>
+          <w:lang w:bidi="fa-IR"/>
+        </w:rPr>
+      </w:pPr>
+      <w:r>
+        <w:rPr>
+          <w:rFonts w:cs="B Koodak"/>
+          <w:sz w:val="28"/>
+          <w:szCs w:val="28"/>
+          <w:lang w:bidi="fa-IR"/>
+        </w:rPr>
+        <w:tab/>
+        <w:t>Expect(actionProps).toBeIn</w:t>
+      </w:r>
+      <w:r>
+        <w:rPr>
+          <w:rFonts w:cs="B Koodak"/>
+          <w:sz w:val="28"/>
+          <w:szCs w:val="28"/>
+          <w:lang w:bidi="fa-IR"/>
+        </w:rPr>
+        <w:t>stanceOf(Function)</w:t>
+      </w:r>
+    </w:p>
+    <w:p>
+      <w:pPr>
+        <w:rPr>
+          <w:rFonts w:cs="B Koodak"/>
+          <w:sz w:val="28"/>
+          <w:szCs w:val="28"/>
+          <w:lang w:bidi="fa-IR"/>
+        </w:rPr>
+      </w:pPr>
+      <w:r>
+        <w:rPr>
+          <w:rFonts w:cs="B Koodak"/>
+          <w:sz w:val="28"/>
+          <w:szCs w:val="28"/>
+          <w:lang w:bidi="fa-IR"/>
+        </w:rPr>
+        <w:t>})</w:t>
+      </w:r>
+      <w:r>
+        <w:rPr>
+          <w:rFonts w:cs="B Koodak"/>
+          <w:sz w:val="28"/>
+          <w:szCs w:val="28"/>
+          <w:lang w:bidi="fa-IR"/>
+        </w:rPr>
+        <w:t>;</w:t>
+      </w:r>
+    </w:p>
+    <w:p>
+      <w:pPr>
+        <w:bidi/>
+        <w:rPr>
+          <w:rFonts w:cs="B Koodak" w:hint="cs"/>
+          <w:sz w:val="28"/>
+          <w:szCs w:val="28"/>
+          <w:rtl/>
+          <w:lang w:bidi="fa-IR"/>
+        </w:rPr>
+      </w:pPr>
+      <w:r>
+        <w:rPr>
+          <w:rFonts w:cs="B Koodak" w:hint="cs"/>
+          <w:sz w:val="28"/>
+          <w:szCs w:val="28"/>
+          <w:rtl/>
+          <w:lang w:bidi="fa-IR"/>
+        </w:rPr>
+        <w:t xml:space="preserve">این به این معناست که ایا در ورودی های کامپوننت </w:t>
+      </w:r>
+      <w:r>
+        <w:rPr>
+          <w:rFonts w:cs="B Koodak"/>
+          <w:sz w:val="28"/>
+          <w:szCs w:val="28"/>
+          <w:lang w:bidi="fa-IR"/>
+        </w:rPr>
+        <w:t xml:space="preserve">guessWord </w:t>
+      </w:r>
+      <w:r>
+        <w:rPr>
+          <w:rFonts w:cs="B Koodak" w:hint="cs"/>
+          <w:sz w:val="28"/>
+          <w:szCs w:val="28"/>
+          <w:rtl/>
+          <w:lang w:bidi="fa-IR"/>
+        </w:rPr>
+        <w:t xml:space="preserve"> داریم که از جنس </w:t>
+      </w:r>
+      <w:r>
+        <w:rPr>
+          <w:rFonts w:cs="B Koodak"/>
+          <w:sz w:val="28"/>
+          <w:szCs w:val="28"/>
+          <w:lang w:bidi="fa-IR"/>
+        </w:rPr>
+        <w:t xml:space="preserve">function </w:t>
+      </w:r>
+      <w:r>
+        <w:rPr>
+          <w:rFonts w:cs="B Koodak" w:hint="cs"/>
+          <w:sz w:val="28"/>
+          <w:szCs w:val="28"/>
+          <w:rtl/>
+          <w:lang w:bidi="fa-IR"/>
+        </w:rPr>
+        <w:t xml:space="preserve"> باشد یا نه</w:t>
+      </w:r>
       <w:bookmarkStart w:id="1" w:name="_GoBack"/>
       <w:bookmarkEnd w:id="1"/>
-      <w:r>
-        <w:rPr>
-          <w:rFonts w:cs="B Koodak"/>
-          <w:sz w:val="28"/>
-          <w:szCs w:val="28"/>
-          <w:lang w:bidi="fa-IR"/>
-        </w:rPr>
-        <w:t>quest.respondWith({</w:t>
-      </w:r>
-    </w:p>
-    <w:p>
-      <w:pPr>
-        <w:ind w:firstLine="720"/>
-        <w:rPr>
-          <w:rFonts w:cs="B Koodak"/>
-          <w:sz w:val="28"/>
-          <w:szCs w:val="28"/>
-          <w:lang w:bidi="fa-IR"/>
-        </w:rPr>
-      </w:pPr>
-      <w:r>
-        <w:rPr>
-          <w:rFonts w:cs="B Koodak"/>
-          <w:sz w:val="28"/>
-          <w:szCs w:val="28"/>
-          <w:lang w:bidi="fa-IR"/>
-        </w:rPr>
-        <w:tab/>
-        <w:t>Status : 200,</w:t>
-      </w:r>
-    </w:p>
-    <w:p>
-      <w:pPr>
-        <w:ind w:firstLine="720"/>
-        <w:rPr>
-          <w:rFonts w:cs="B Koodak"/>
-          <w:sz w:val="28"/>
-          <w:szCs w:val="28"/>
-          <w:lang w:bidi="fa-IR"/>
-        </w:rPr>
-      </w:pPr>
-      <w:r>
-        <w:rPr>
-          <w:rFonts w:cs="B Koodak"/>
-          <w:sz w:val="28"/>
-          <w:szCs w:val="28"/>
-          <w:lang w:bidi="fa-IR"/>
-        </w:rPr>
-        <w:tab/>
-        <w:t>Response : myAnswer</w:t>
-      </w:r>
-    </w:p>
-    <w:p>
-      <w:pPr>
-        <w:ind w:left="720"/>
-        <w:rPr>
-          <w:rFonts w:cs="B Koodak" w:hint="cs"/>
-          <w:sz w:val="28"/>
-          <w:szCs w:val="28"/>
-          <w:lang w:bidi="fa-IR"/>
-        </w:rPr>
-      </w:pPr>
-      <w:r>
-        <w:rPr>
-          <w:rFonts w:cs="B Koodak"/>
-          <w:sz w:val="28"/>
-          <w:szCs w:val="28"/>
-          <w:lang w:bidi="fa-IR"/>
-        </w:rPr>
-        <w:t>})</w:t>
-      </w:r>
-      <w:r>
-        <w:rPr>
-          <w:rFonts w:cs="B Koodak"/>
-          <w:sz w:val="28"/>
-          <w:szCs w:val="28"/>
-          <w:lang w:bidi="fa-IR"/>
-        </w:rPr>
-        <w:t>;</w:t>
-      </w:r>
-    </w:p>
-    <w:p>
-      <w:pPr>
-        <w:rPr>
-          <w:rFonts w:cs="B Koodak"/>
-          <w:sz w:val="28"/>
-          <w:szCs w:val="28"/>
-          <w:lang w:bidi="fa-IR"/>
-        </w:rPr>
-      </w:pPr>
-      <w:r>
-        <w:rPr>
-          <w:rFonts w:cs="B Koodak"/>
-          <w:sz w:val="28"/>
-          <w:szCs w:val="28"/>
-          <w:lang w:bidi="fa-IR"/>
-        </w:rPr>
-        <w:t>})</w:t>
-      </w:r>
-      <w:r>
-        <w:rPr>
-          <w:rFonts w:cs="B Koodak"/>
-          <w:sz w:val="28"/>
-          <w:szCs w:val="28"/>
-          <w:lang w:bidi="fa-IR"/>
-        </w:rPr>
-        <w:t>;</w:t>
-      </w:r>
-    </w:p>
-    <w:p>
-      <w:pPr>
-        <w:rPr>
-          <w:rFonts w:cs="B Koodak"/>
-          <w:sz w:val="28"/>
-          <w:szCs w:val="28"/>
-          <w:lang w:bidi="fa-IR"/>
-        </w:rPr>
-      </w:pPr>
-    </w:p>
-    <w:p>
-      <w:pPr>
-        <w:rPr>
-          <w:rFonts w:cs="B Koodak"/>
-          <w:sz w:val="28"/>
-          <w:szCs w:val="28"/>
-          <w:lang w:bidi="fa-IR"/>
-        </w:rPr>
-      </w:pPr>
     </w:p>
     <w:p>
       <w:pPr>
@@ -8517,7 +8961,7 @@
       <w:pPr>
         <w:bidi/>
         <w:rPr>
-          <w:rFonts w:cs="B Koodak" w:hint="cs"/>
+          <w:rFonts w:cs="B Koodak"/>
           <w:sz w:val="28"/>
           <w:szCs w:val="28"/>
           <w:lang w:bidi="fa-IR"/>
@@ -9146,6 +9590,7 @@
   <w:style w:type="character" w:default="1" w:styleId="DefaultParagraphFont">
     <w:name w:val="Default Paragraph Font"/>
     <w:uiPriority w:val="1"/>
+    <w:semiHidden/>
     <w:unhideWhenUsed/>
   </w:style>
   <w:style w:type="table" w:default="1" w:styleId="TableNormal">
@@ -9493,7 +9938,7 @@
 </file>
 
 <file path=customXml/itemProps1.xml><?xml version="1.0" encoding="utf-8"?>
-<ds:datastoreItem xmlns:ds="http://schemas.openxmlformats.org/officeDocument/2006/customXml" ds:itemID="{C42CD1C9-4447-4645-8C8E-3A3E79D6B7ED}">
+<ds:datastoreItem xmlns:ds="http://schemas.openxmlformats.org/officeDocument/2006/customXml" ds:itemID="{A6692D23-869D-47B5-BAB1-04FC1273EB10}">
   <ds:schemaRefs>
     <ds:schemaRef ds:uri="http://schemas.openxmlformats.org/officeDocument/2006/bibliography"/>
   </ds:schemaRefs>

</xml_diff>